<commit_message>
Aleksandar: Obezbeđena bolja zaštita korisnika pri autorizaciji
</commit_message>
<xml_diff>
--- a/Faza2/SSU dokumenti/THE BOYS 2.SSU Autorizacija gosta.docx
+++ b/Faza2/SSU dokumenti/THE BOYS 2.SSU Autorizacija gosta.docx
@@ -1014,6 +1014,13 @@
                 <w:szCs w:val="28"/>
               </w:rPr>
             </w:pPr>
+            <w:r>
+              <w:rPr>
+                <w:sz w:val="28"/>
+                <w:szCs w:val="28"/>
+              </w:rPr>
+              <w:t>1.1</w:t>
+            </w:r>
           </w:p>
         </w:tc>
         <w:tc>
@@ -1031,6 +1038,13 @@
                 <w:szCs w:val="28"/>
               </w:rPr>
             </w:pPr>
+            <w:r>
+              <w:rPr>
+                <w:sz w:val="28"/>
+                <w:szCs w:val="28"/>
+              </w:rPr>
+              <w:t>10.4.2023</w:t>
+            </w:r>
           </w:p>
         </w:tc>
         <w:tc>
@@ -1048,6 +1062,47 @@
                 <w:szCs w:val="28"/>
               </w:rPr>
             </w:pPr>
+            <w:proofErr w:type="spellStart"/>
+            <w:r>
+              <w:rPr>
+                <w:sz w:val="28"/>
+                <w:szCs w:val="28"/>
+              </w:rPr>
+              <w:t>Poboljšanje</w:t>
+            </w:r>
+            <w:proofErr w:type="spellEnd"/>
+            <w:r>
+              <w:rPr>
+                <w:sz w:val="28"/>
+                <w:szCs w:val="28"/>
+              </w:rPr>
+              <w:t xml:space="preserve"> </w:t>
+            </w:r>
+            <w:proofErr w:type="spellStart"/>
+            <w:r>
+              <w:rPr>
+                <w:sz w:val="28"/>
+                <w:szCs w:val="28"/>
+              </w:rPr>
+              <w:t>zaštite</w:t>
+            </w:r>
+            <w:proofErr w:type="spellEnd"/>
+            <w:r>
+              <w:rPr>
+                <w:sz w:val="28"/>
+                <w:szCs w:val="28"/>
+              </w:rPr>
+              <w:t xml:space="preserve"> </w:t>
+            </w:r>
+            <w:proofErr w:type="spellStart"/>
+            <w:r>
+              <w:rPr>
+                <w:sz w:val="28"/>
+                <w:szCs w:val="28"/>
+              </w:rPr>
+              <w:t>korisnika</w:t>
+            </w:r>
+            <w:proofErr w:type="spellEnd"/>
           </w:p>
         </w:tc>
         <w:tc>
@@ -1059,11 +1114,19 @@
               <w:tabs>
                 <w:tab w:val="left" w:pos="6706"/>
               </w:tabs>
+              <w:jc w:val="center"/>
               <w:rPr>
                 <w:sz w:val="28"/>
                 <w:szCs w:val="28"/>
               </w:rPr>
             </w:pPr>
+            <w:r>
+              <w:rPr>
+                <w:sz w:val="28"/>
+                <w:szCs w:val="28"/>
+              </w:rPr>
+              <w:t>Aleksandar Stanković</w:t>
+            </w:r>
           </w:p>
         </w:tc>
       </w:tr>
@@ -1141,17 +1204,6 @@
         </w:tc>
       </w:tr>
     </w:tbl>
-    <w:p>
-      <w:pPr>
-        <w:tabs>
-          <w:tab w:val="left" w:pos="6706"/>
-        </w:tabs>
-        <w:rPr>
-          <w:sz w:val="28"/>
-          <w:szCs w:val="28"/>
-        </w:rPr>
-      </w:pPr>
-    </w:p>
     <w:p>
       <w:pPr>
         <w:tabs>
@@ -3858,57 +3910,44 @@
       </w:r>
       <w:proofErr w:type="spellStart"/>
       <w:r>
-        <w:t>nije</w:t>
-      </w:r>
-      <w:proofErr w:type="spellEnd"/>
-      <w:r>
-        <w:t xml:space="preserve"> </w:t>
-      </w:r>
-      <w:proofErr w:type="spellStart"/>
-      <w:r>
-        <w:t>uneo</w:t>
-      </w:r>
-      <w:proofErr w:type="spellEnd"/>
-      <w:r>
-        <w:t xml:space="preserve"> </w:t>
-      </w:r>
-      <w:proofErr w:type="spellStart"/>
-      <w:r>
-        <w:t>mejl</w:t>
-      </w:r>
-      <w:proofErr w:type="spellEnd"/>
-      <w:r>
-        <w:t xml:space="preserve"> </w:t>
-      </w:r>
-      <w:proofErr w:type="spellStart"/>
-      <w:r>
-        <w:t>postojeći</w:t>
-      </w:r>
-      <w:proofErr w:type="spellEnd"/>
-      <w:r>
-        <w:t xml:space="preserve"> </w:t>
-      </w:r>
-      <w:proofErr w:type="spellStart"/>
-      <w:r>
-        <w:t>mejl</w:t>
-      </w:r>
-      <w:proofErr w:type="spellEnd"/>
-      <w:r>
-        <w:t xml:space="preserve"> u </w:t>
-      </w:r>
-      <w:proofErr w:type="spellStart"/>
-      <w:r>
-        <w:t>bazi</w:t>
-      </w:r>
-      <w:proofErr w:type="spellEnd"/>
-      <w:r>
-        <w:t xml:space="preserve"> </w:t>
-      </w:r>
-      <w:proofErr w:type="spellStart"/>
-      <w:r>
-        <w:t>podataka</w:t>
-      </w:r>
-      <w:proofErr w:type="spellEnd"/>
+        <w:t>su</w:t>
+      </w:r>
+      <w:proofErr w:type="spellEnd"/>
+      <w:r>
+        <w:t xml:space="preserve"> </w:t>
+      </w:r>
+      <w:proofErr w:type="spellStart"/>
+      <w:r>
+        <w:t>uneti</w:t>
+      </w:r>
+      <w:proofErr w:type="spellEnd"/>
+      <w:r>
+        <w:t xml:space="preserve"> </w:t>
+      </w:r>
+      <w:proofErr w:type="spellStart"/>
+      <w:r>
+        <w:t>podaci</w:t>
+      </w:r>
+      <w:proofErr w:type="spellEnd"/>
+      <w:r>
+        <w:t xml:space="preserve"> za </w:t>
+      </w:r>
+      <w:proofErr w:type="spellStart"/>
+      <w:r>
+        <w:t>prijavu</w:t>
+      </w:r>
+      <w:proofErr w:type="spellEnd"/>
+      <w:r>
+        <w:t xml:space="preserve"> </w:t>
+      </w:r>
+      <w:proofErr w:type="spellStart"/>
+      <w:r>
+        <w:t>nevalidni</w:t>
+      </w:r>
+      <w:proofErr w:type="spellEnd"/>
+      <w:r>
+        <w:t xml:space="preserve"> </w:t>
+      </w:r>
       <w:r>
         <w:br/>
         <w:t xml:space="preserve">4.1.2. </w:t>
@@ -4068,36 +4107,41 @@
       </w:r>
       <w:proofErr w:type="spellStart"/>
       <w:r>
-        <w:t>nije</w:t>
-      </w:r>
-      <w:proofErr w:type="spellEnd"/>
-      <w:r>
-        <w:t xml:space="preserve"> </w:t>
-      </w:r>
-      <w:proofErr w:type="spellStart"/>
-      <w:r>
-        <w:t>uneo</w:t>
-      </w:r>
-      <w:proofErr w:type="spellEnd"/>
-      <w:r>
-        <w:t xml:space="preserve"> </w:t>
-      </w:r>
-      <w:proofErr w:type="spellStart"/>
-      <w:r>
-        <w:t>ispravnu</w:t>
-      </w:r>
-      <w:proofErr w:type="spellEnd"/>
-      <w:r>
-        <w:t xml:space="preserve"> </w:t>
-      </w:r>
-      <w:proofErr w:type="spellStart"/>
-      <w:r>
-        <w:t>šifru</w:t>
-      </w:r>
-      <w:proofErr w:type="spellEnd"/>
-      <w:r>
-        <w:t xml:space="preserve"> </w:t>
-      </w:r>
+        <w:t>su</w:t>
+      </w:r>
+      <w:proofErr w:type="spellEnd"/>
+      <w:r>
+        <w:t xml:space="preserve"> </w:t>
+      </w:r>
+      <w:proofErr w:type="spellStart"/>
+      <w:r>
+        <w:t>uneti</w:t>
+      </w:r>
+      <w:proofErr w:type="spellEnd"/>
+      <w:r>
+        <w:t xml:space="preserve"> </w:t>
+      </w:r>
+      <w:proofErr w:type="spellStart"/>
+      <w:r>
+        <w:t>podaci</w:t>
+      </w:r>
+      <w:proofErr w:type="spellEnd"/>
+      <w:r>
+        <w:t xml:space="preserve"> za </w:t>
+      </w:r>
+      <w:proofErr w:type="spellStart"/>
+      <w:r>
+        <w:t>prijavu</w:t>
+      </w:r>
+      <w:proofErr w:type="spellEnd"/>
+      <w:r>
+        <w:t xml:space="preserve"> </w:t>
+      </w:r>
+      <w:proofErr w:type="spellStart"/>
+      <w:r>
+        <w:t>nevalidni</w:t>
+      </w:r>
+      <w:proofErr w:type="spellEnd"/>
       <w:r>
         <w:br/>
       </w:r>

</xml_diff>